<commit_message>
Shap & Ensemble updated
</commit_message>
<xml_diff>
--- a/Project Report.docx
+++ b/Project Report.docx
@@ -474,24 +474,78 @@
           <w:sz w:val="24"/>
           <w:szCs w:val="24"/>
         </w:rPr>
-        <w:t>Credit card fraud poses a major threat to digital financial systems, requiring detection methods that can adapt to evolving fraud patterns. This project develops a machine learning–based fraud detection system using the Kaggle Credit Card Fraud Detection dataset, which contains highly imbalanced data with only 0.17% fraudulent transactions. Multiple supervised learning models—including Logistic Regression, Random Forest, SVM, and XGBoost—are trained and evaluated using techniques such as SMOTE, undersampling, feature scaling, and stratified data splitting.</w:t>
-      </w:r>
-    </w:p>
-    <w:p>
-      <w:pPr>
-        <w:rPr>
-          <w:rFonts w:ascii="Bahnschrift" w:hAnsi="Bahnschrift"/>
-          <w:sz w:val="24"/>
-          <w:szCs w:val="24"/>
-        </w:rPr>
-      </w:pPr>
-      <w:r>
-        <w:rPr>
-          <w:rFonts w:ascii="Bahnschrift" w:hAnsi="Bahnschrift"/>
-          <w:sz w:val="24"/>
-          <w:szCs w:val="24"/>
-        </w:rPr>
-        <w:t>Performance is measured using Recall, Precision, F1-Score, and ROC-AUC, which are more suitable for imbalanced datasets than accuracy alone. The final ensemble model achieves high performance, detecting over 95% of fraudulent transactions while maintaining strong precision. An interactive Streamlit web application is also developed to enable real-time fraud prediction.</w:t>
+        <w:t xml:space="preserve">Credit card fraud poses a major threat to digital financial systems, requiring detection methods that can adapt to evolving fraud patterns. This project develops a machine learning–based fraud detection system using the Kaggle Credit Card Fraud Detection dataset, which contains highly imbalanced data with only 0.17% fraudulent transactions. Multiple supervised learning models—including Logistic Regression, Random Forest, SVM, and </w:t>
+      </w:r>
+      <w:proofErr w:type="spellStart"/>
+      <w:r>
+        <w:rPr>
+          <w:rFonts w:ascii="Bahnschrift" w:hAnsi="Bahnschrift"/>
+          <w:sz w:val="24"/>
+          <w:szCs w:val="24"/>
+        </w:rPr>
+        <w:t>XGBoost</w:t>
+      </w:r>
+      <w:proofErr w:type="spellEnd"/>
+      <w:r>
+        <w:rPr>
+          <w:rFonts w:ascii="Bahnschrift" w:hAnsi="Bahnschrift"/>
+          <w:sz w:val="24"/>
+          <w:szCs w:val="24"/>
+        </w:rPr>
+        <w:t xml:space="preserve">—are trained and evaluated using techniques such as SMOTE, </w:t>
+      </w:r>
+      <w:proofErr w:type="spellStart"/>
+      <w:r>
+        <w:rPr>
+          <w:rFonts w:ascii="Bahnschrift" w:hAnsi="Bahnschrift"/>
+          <w:sz w:val="24"/>
+          <w:szCs w:val="24"/>
+        </w:rPr>
+        <w:t>undersampling</w:t>
+      </w:r>
+      <w:proofErr w:type="spellEnd"/>
+      <w:r>
+        <w:rPr>
+          <w:rFonts w:ascii="Bahnschrift" w:hAnsi="Bahnschrift"/>
+          <w:sz w:val="24"/>
+          <w:szCs w:val="24"/>
+        </w:rPr>
+        <w:t>, feature scaling, and stratified data splitting.</w:t>
+      </w:r>
+    </w:p>
+    <w:p>
+      <w:pPr>
+        <w:rPr>
+          <w:rFonts w:ascii="Bahnschrift" w:hAnsi="Bahnschrift"/>
+          <w:sz w:val="24"/>
+          <w:szCs w:val="24"/>
+        </w:rPr>
+      </w:pPr>
+      <w:r>
+        <w:rPr>
+          <w:rFonts w:ascii="Bahnschrift" w:hAnsi="Bahnschrift"/>
+          <w:sz w:val="24"/>
+          <w:szCs w:val="24"/>
+        </w:rPr>
+        <w:t xml:space="preserve">Performance is measured using Recall, Precision, F1-Score, and ROC-AUC, which are more suitable for imbalanced datasets than accuracy alone. The final ensemble model achieves high performance, detecting over 95% of fraudulent transactions while maintaining strong precision. An interactive </w:t>
+      </w:r>
+      <w:proofErr w:type="spellStart"/>
+      <w:r>
+        <w:rPr>
+          <w:rFonts w:ascii="Bahnschrift" w:hAnsi="Bahnschrift"/>
+          <w:sz w:val="24"/>
+          <w:szCs w:val="24"/>
+        </w:rPr>
+        <w:t>Streamlit</w:t>
+      </w:r>
+      <w:proofErr w:type="spellEnd"/>
+      <w:r>
+        <w:rPr>
+          <w:rFonts w:ascii="Bahnschrift" w:hAnsi="Bahnschrift"/>
+          <w:sz w:val="24"/>
+          <w:szCs w:val="24"/>
+        </w:rPr>
+        <w:t xml:space="preserve"> web application is also developed to enable real-time fraud prediction.</w:t>
       </w:r>
     </w:p>
     <w:p>
@@ -1165,14 +1219,81 @@
           <w:szCs w:val="28"/>
         </w:rPr>
       </w:pPr>
-      <w:r>
-        <w:rPr>
-          <w:rFonts w:ascii="Bahnschrift" w:hAnsi="Bahnschrift"/>
-          <w:b/>
-          <w:bCs/>
-          <w:sz w:val="28"/>
-          <w:szCs w:val="28"/>
-        </w:rPr>
+    </w:p>
+    <w:p>
+      <w:pPr>
+        <w:rPr>
+          <w:rFonts w:ascii="Bahnschrift" w:hAnsi="Bahnschrift"/>
+          <w:b/>
+          <w:bCs/>
+          <w:sz w:val="28"/>
+          <w:szCs w:val="28"/>
+        </w:rPr>
+      </w:pPr>
+    </w:p>
+    <w:p>
+      <w:pPr>
+        <w:rPr>
+          <w:rFonts w:ascii="Bahnschrift" w:hAnsi="Bahnschrift"/>
+          <w:b/>
+          <w:bCs/>
+          <w:sz w:val="28"/>
+          <w:szCs w:val="28"/>
+        </w:rPr>
+      </w:pPr>
+    </w:p>
+    <w:p>
+      <w:pPr>
+        <w:rPr>
+          <w:rFonts w:ascii="Bahnschrift" w:hAnsi="Bahnschrift"/>
+          <w:b/>
+          <w:bCs/>
+          <w:sz w:val="28"/>
+          <w:szCs w:val="28"/>
+        </w:rPr>
+      </w:pPr>
+    </w:p>
+    <w:p>
+      <w:pPr>
+        <w:rPr>
+          <w:rFonts w:ascii="Bahnschrift" w:hAnsi="Bahnschrift"/>
+          <w:b/>
+          <w:bCs/>
+          <w:sz w:val="28"/>
+          <w:szCs w:val="28"/>
+        </w:rPr>
+      </w:pPr>
+    </w:p>
+    <w:p>
+      <w:pPr>
+        <w:rPr>
+          <w:rFonts w:ascii="Bahnschrift" w:hAnsi="Bahnschrift"/>
+          <w:b/>
+          <w:bCs/>
+          <w:sz w:val="28"/>
+          <w:szCs w:val="28"/>
+        </w:rPr>
+      </w:pPr>
+    </w:p>
+    <w:p>
+      <w:pPr>
+        <w:rPr>
+          <w:rFonts w:ascii="Bahnschrift" w:hAnsi="Bahnschrift"/>
+          <w:b/>
+          <w:bCs/>
+          <w:sz w:val="28"/>
+          <w:szCs w:val="28"/>
+        </w:rPr>
+      </w:pPr>
+      <w:r>
+        <w:rPr>
+          <w:rFonts w:ascii="Bahnschrift" w:hAnsi="Bahnschrift"/>
+          <w:b/>
+          <w:bCs/>
+          <w:sz w:val="28"/>
+          <w:szCs w:val="28"/>
+        </w:rPr>
+        <w:lastRenderedPageBreak/>
         <w:t>Literature Overview</w:t>
       </w:r>
     </w:p>
@@ -1184,6 +1305,941 @@
           <w:szCs w:val="24"/>
         </w:rPr>
       </w:pPr>
+      <w:r>
+        <w:rPr>
+          <w:rFonts w:ascii="Bahnschrift" w:hAnsi="Bahnschrift"/>
+          <w:sz w:val="24"/>
+          <w:szCs w:val="24"/>
+        </w:rPr>
+        <w:t>Credit card fraud detection has evolved significantly with the advancement of machine learning technologies. Traditional rule-based systems, which rely on predetermined thresholds and static patterns, have proven inadequate in detecting sophisticated fraud schemes. Research demonstrates that these systems struggle with high false positive rates and cannot adapt to evolving fraud tactics, leading to poor customer experiences and significant financial losses.</w:t>
+      </w:r>
+    </w:p>
+    <w:p>
+      <w:pPr>
+        <w:rPr>
+          <w:rFonts w:ascii="Bahnschrift" w:hAnsi="Bahnschrift"/>
+          <w:sz w:val="24"/>
+          <w:szCs w:val="24"/>
+        </w:rPr>
+      </w:pPr>
+      <w:r>
+        <w:rPr>
+          <w:rFonts w:ascii="Bahnschrift" w:hAnsi="Bahnschrift"/>
+          <w:sz w:val="24"/>
+          <w:szCs w:val="24"/>
+        </w:rPr>
+        <w:t xml:space="preserve">The application of machine learning to fraud detection has gained substantial traction in recent years. Supervised learning approaches remain the most widely utilized method, with algorithms such as Logistic Regression, Random Forest, Support Vector Machines, and gradient boosting techniques showing promising results. Studies have shown that ensemble methods, particularly </w:t>
+      </w:r>
+      <w:proofErr w:type="spellStart"/>
+      <w:r>
+        <w:rPr>
+          <w:rFonts w:ascii="Bahnschrift" w:hAnsi="Bahnschrift"/>
+          <w:sz w:val="24"/>
+          <w:szCs w:val="24"/>
+        </w:rPr>
+        <w:t>XGBoost</w:t>
+      </w:r>
+      <w:proofErr w:type="spellEnd"/>
+      <w:r>
+        <w:rPr>
+          <w:rFonts w:ascii="Bahnschrift" w:hAnsi="Bahnschrift"/>
+          <w:sz w:val="24"/>
+          <w:szCs w:val="24"/>
+        </w:rPr>
+        <w:t>, demonstrate superior performance due to their ability to capture complex patterns in transaction data.</w:t>
+      </w:r>
+    </w:p>
+    <w:p>
+      <w:pPr>
+        <w:rPr>
+          <w:rFonts w:ascii="Bahnschrift" w:hAnsi="Bahnschrift"/>
+          <w:sz w:val="24"/>
+          <w:szCs w:val="24"/>
+        </w:rPr>
+      </w:pPr>
+      <w:r>
+        <w:rPr>
+          <w:rFonts w:ascii="Bahnschrift" w:hAnsi="Bahnschrift"/>
+          <w:sz w:val="24"/>
+          <w:szCs w:val="24"/>
+        </w:rPr>
+        <w:t>A critical challenge in fraud detection research is handling extreme class imbalance, where fraudulent transactions typically represent less than 0.2% of all transactions. The Synthetic Minority Over-</w:t>
+      </w:r>
+      <w:proofErr w:type="gramStart"/>
+      <w:r>
+        <w:rPr>
+          <w:rFonts w:ascii="Bahnschrift" w:hAnsi="Bahnschrift"/>
+          <w:sz w:val="24"/>
+          <w:szCs w:val="24"/>
+        </w:rPr>
+        <w:t>sampling</w:t>
+      </w:r>
+      <w:proofErr w:type="gramEnd"/>
+      <w:r>
+        <w:rPr>
+          <w:rFonts w:ascii="Bahnschrift" w:hAnsi="Bahnschrift"/>
+          <w:sz w:val="24"/>
+          <w:szCs w:val="24"/>
+        </w:rPr>
+        <w:t xml:space="preserve"> Technique (SMOTE) has emerged as the predominant solution for addressing this imbalance. Research indicates that SMOTE generates synthetic instances by creating combinations of feature values along line segments connecting minority class instances, effectively balancing class distribution. Studies combining SMOTE with </w:t>
+      </w:r>
+      <w:proofErr w:type="spellStart"/>
+      <w:r>
+        <w:rPr>
+          <w:rFonts w:ascii="Bahnschrift" w:hAnsi="Bahnschrift"/>
+          <w:sz w:val="24"/>
+          <w:szCs w:val="24"/>
+        </w:rPr>
+        <w:t>XGBoost</w:t>
+      </w:r>
+      <w:proofErr w:type="spellEnd"/>
+      <w:r>
+        <w:rPr>
+          <w:rFonts w:ascii="Bahnschrift" w:hAnsi="Bahnschrift"/>
+          <w:sz w:val="24"/>
+          <w:szCs w:val="24"/>
+        </w:rPr>
+        <w:t xml:space="preserve"> have reported detection accuracy improvements from 90.17% to 92.25%, while Random Forest models have achieved accuracy rates exceeding 99.96%.</w:t>
+      </w:r>
+    </w:p>
+    <w:p>
+      <w:pPr>
+        <w:rPr>
+          <w:rFonts w:ascii="Bahnschrift" w:hAnsi="Bahnschrift"/>
+          <w:sz w:val="24"/>
+          <w:szCs w:val="24"/>
+        </w:rPr>
+      </w:pPr>
+      <w:r>
+        <w:rPr>
+          <w:rFonts w:ascii="Bahnschrift" w:hAnsi="Bahnschrift"/>
+          <w:sz w:val="24"/>
+          <w:szCs w:val="24"/>
+        </w:rPr>
+        <w:t>The literature emphasizes that evaluation metrics must extend beyond simple accuracy measures when dealing with imbalanced datasets. Researchers consistently employ precision, recall, F1-score, and ROC-AUC to comprehensively evaluate model performance. Recent studies have also incorporated explainable AI techniques, such as SHAP (</w:t>
+      </w:r>
+      <w:proofErr w:type="spellStart"/>
+      <w:r>
+        <w:rPr>
+          <w:rFonts w:ascii="Bahnschrift" w:hAnsi="Bahnschrift"/>
+          <w:sz w:val="24"/>
+          <w:szCs w:val="24"/>
+        </w:rPr>
+        <w:t>SHapley</w:t>
+      </w:r>
+      <w:proofErr w:type="spellEnd"/>
+      <w:r>
+        <w:rPr>
+          <w:rFonts w:ascii="Bahnschrift" w:hAnsi="Bahnschrift"/>
+          <w:sz w:val="24"/>
+          <w:szCs w:val="24"/>
+        </w:rPr>
+        <w:t xml:space="preserve"> Additive </w:t>
+      </w:r>
+      <w:proofErr w:type="spellStart"/>
+      <w:r>
+        <w:rPr>
+          <w:rFonts w:ascii="Bahnschrift" w:hAnsi="Bahnschrift"/>
+          <w:sz w:val="24"/>
+          <w:szCs w:val="24"/>
+        </w:rPr>
+        <w:t>exPlanations</w:t>
+      </w:r>
+      <w:proofErr w:type="spellEnd"/>
+      <w:r>
+        <w:rPr>
+          <w:rFonts w:ascii="Bahnschrift" w:hAnsi="Bahnschrift"/>
+          <w:sz w:val="24"/>
+          <w:szCs w:val="24"/>
+        </w:rPr>
+        <w:t>), to enhance model interpretability and transparency for real-world deployment.</w:t>
+      </w:r>
+    </w:p>
+    <w:p>
+      <w:pPr>
+        <w:rPr>
+          <w:rFonts w:ascii="Bahnschrift" w:hAnsi="Bahnschrift"/>
+          <w:sz w:val="24"/>
+          <w:szCs w:val="24"/>
+        </w:rPr>
+      </w:pPr>
+      <w:r>
+        <w:rPr>
+          <w:rFonts w:ascii="Bahnschrift" w:hAnsi="Bahnschrift"/>
+          <w:sz w:val="24"/>
+          <w:szCs w:val="24"/>
+        </w:rPr>
+        <w:t>The Kaggle Credit Card Fraud Detection dataset has become a standard benchmark in the field. This dataset contains transactions from European credit card users, consisting of 284,807 transactions with 31 features, of which 28 are PCA-transformed for confidentiality. With only 0.17% fraudulent transactions, it accurately reflects real-world imbalance scenarios and provides an ideal testing ground for fraud detection models.</w:t>
+      </w:r>
+    </w:p>
+    <w:p>
+      <w:pPr>
+        <w:rPr>
+          <w:rFonts w:ascii="Bahnschrift" w:hAnsi="Bahnschrift"/>
+          <w:sz w:val="24"/>
+          <w:szCs w:val="24"/>
+        </w:rPr>
+      </w:pPr>
+      <w:r>
+        <w:rPr>
+          <w:rFonts w:ascii="Bahnschrift" w:hAnsi="Bahnschrift"/>
+          <w:sz w:val="24"/>
+          <w:szCs w:val="24"/>
+        </w:rPr>
+        <w:t>Current research gaps include challenges in obtaining real-time transaction datasets due to data privacy regulations, and the need for hybrid approaches that combine supervised learning with unsupervised outlier detection.</w:t>
+      </w:r>
+    </w:p>
+    <w:p>
+      <w:pPr>
+        <w:rPr>
+          <w:rFonts w:ascii="Bahnschrift" w:hAnsi="Bahnschrift"/>
+          <w:sz w:val="24"/>
+          <w:szCs w:val="24"/>
+        </w:rPr>
+      </w:pPr>
+    </w:p>
+    <w:p>
+      <w:pPr>
+        <w:rPr>
+          <w:rFonts w:ascii="Bahnschrift" w:hAnsi="Bahnschrift"/>
+          <w:sz w:val="24"/>
+          <w:szCs w:val="24"/>
+        </w:rPr>
+      </w:pPr>
+    </w:p>
+    <w:p>
+      <w:pPr>
+        <w:rPr>
+          <w:rFonts w:ascii="Bahnschrift" w:hAnsi="Bahnschrift"/>
+          <w:b/>
+          <w:bCs/>
+          <w:sz w:val="28"/>
+          <w:szCs w:val="28"/>
+        </w:rPr>
+      </w:pPr>
+      <w:r>
+        <w:rPr>
+          <w:rFonts w:ascii="Bahnschrift" w:hAnsi="Bahnschrift"/>
+          <w:b/>
+          <w:bCs/>
+          <w:sz w:val="28"/>
+          <w:szCs w:val="28"/>
+        </w:rPr>
+        <w:lastRenderedPageBreak/>
+        <w:t>Dataset Description</w:t>
+      </w:r>
+    </w:p>
+    <w:p>
+      <w:pPr>
+        <w:rPr>
+          <w:rFonts w:ascii="Bahnschrift" w:hAnsi="Bahnschrift"/>
+          <w:sz w:val="24"/>
+          <w:szCs w:val="24"/>
+        </w:rPr>
+      </w:pPr>
+      <w:r>
+        <w:rPr>
+          <w:rFonts w:ascii="Bahnschrift" w:hAnsi="Bahnschrift"/>
+          <w:sz w:val="24"/>
+          <w:szCs w:val="24"/>
+        </w:rPr>
+        <w:t>This project utilizes the Credit Card Fraud Detection Dataset, a publicly available dataset hosted on Kaggle. The dataset is widely recognized as a standard benchmark for evaluating fraud detection algorithms due to its realistic representation of real-world transaction patterns and class imbalance characteristics.</w:t>
+      </w:r>
+    </w:p>
+    <w:p>
+      <w:pPr>
+        <w:rPr>
+          <w:rFonts w:ascii="Bahnschrift" w:hAnsi="Bahnschrift"/>
+          <w:b/>
+          <w:bCs/>
+          <w:sz w:val="26"/>
+          <w:szCs w:val="26"/>
+        </w:rPr>
+      </w:pPr>
+      <w:r>
+        <w:rPr>
+          <w:rFonts w:ascii="Bahnschrift" w:hAnsi="Bahnschrift"/>
+          <w:b/>
+          <w:bCs/>
+          <w:sz w:val="26"/>
+          <w:szCs w:val="26"/>
+        </w:rPr>
+        <w:t>Dataset Overview</w:t>
+      </w:r>
+    </w:p>
+    <w:p>
+      <w:pPr>
+        <w:rPr>
+          <w:rFonts w:ascii="Bahnschrift" w:hAnsi="Bahnschrift"/>
+          <w:sz w:val="24"/>
+          <w:szCs w:val="24"/>
+        </w:rPr>
+      </w:pPr>
+      <w:r>
+        <w:rPr>
+          <w:rFonts w:ascii="Bahnschrift" w:hAnsi="Bahnschrift"/>
+          <w:sz w:val="24"/>
+          <w:szCs w:val="24"/>
+        </w:rPr>
+        <w:t xml:space="preserve">The dataset contains </w:t>
+      </w:r>
+      <w:r>
+        <w:rPr>
+          <w:rFonts w:ascii="Bahnschrift" w:hAnsi="Bahnschrift"/>
+          <w:b/>
+          <w:bCs/>
+          <w:sz w:val="24"/>
+          <w:szCs w:val="24"/>
+        </w:rPr>
+        <w:t>284,807 credit card transactions</w:t>
+      </w:r>
+      <w:r>
+        <w:rPr>
+          <w:rFonts w:ascii="Bahnschrift" w:hAnsi="Bahnschrift"/>
+          <w:sz w:val="24"/>
+          <w:szCs w:val="24"/>
+        </w:rPr>
+        <w:t xml:space="preserve"> made by European cardholders over a two-day period in September 2013. Each transaction is represented by </w:t>
+      </w:r>
+      <w:r>
+        <w:rPr>
+          <w:rFonts w:ascii="Bahnschrift" w:hAnsi="Bahnschrift"/>
+          <w:b/>
+          <w:bCs/>
+          <w:sz w:val="24"/>
+          <w:szCs w:val="24"/>
+        </w:rPr>
+        <w:t>31 features</w:t>
+      </w:r>
+      <w:r>
+        <w:rPr>
+          <w:rFonts w:ascii="Bahnschrift" w:hAnsi="Bahnschrift"/>
+          <w:sz w:val="24"/>
+          <w:szCs w:val="24"/>
+        </w:rPr>
+        <w:t xml:space="preserve"> that capture various aspects of the transaction </w:t>
+      </w:r>
+      <w:proofErr w:type="spellStart"/>
+      <w:r>
+        <w:rPr>
+          <w:rFonts w:ascii="Bahnschrift" w:hAnsi="Bahnschrift"/>
+          <w:sz w:val="24"/>
+          <w:szCs w:val="24"/>
+        </w:rPr>
+        <w:t>behavior</w:t>
+      </w:r>
+      <w:proofErr w:type="spellEnd"/>
+      <w:r>
+        <w:rPr>
+          <w:rFonts w:ascii="Bahnschrift" w:hAnsi="Bahnschrift"/>
+          <w:sz w:val="24"/>
+          <w:szCs w:val="24"/>
+        </w:rPr>
+        <w:t xml:space="preserve">. The dataset exhibits a significant class imbalance, with only </w:t>
+      </w:r>
+      <w:r>
+        <w:rPr>
+          <w:rFonts w:ascii="Bahnschrift" w:hAnsi="Bahnschrift"/>
+          <w:b/>
+          <w:bCs/>
+          <w:sz w:val="24"/>
+          <w:szCs w:val="24"/>
+        </w:rPr>
+        <w:t>0.17% (492 transactions)</w:t>
+      </w:r>
+      <w:r>
+        <w:rPr>
+          <w:rFonts w:ascii="Bahnschrift" w:hAnsi="Bahnschrift"/>
+          <w:sz w:val="24"/>
+          <w:szCs w:val="24"/>
+        </w:rPr>
+        <w:t xml:space="preserve"> </w:t>
+      </w:r>
+      <w:proofErr w:type="spellStart"/>
+      <w:r>
+        <w:rPr>
+          <w:rFonts w:ascii="Bahnschrift" w:hAnsi="Bahnschrift"/>
+          <w:sz w:val="24"/>
+          <w:szCs w:val="24"/>
+        </w:rPr>
+        <w:t>labeled</w:t>
+      </w:r>
+      <w:proofErr w:type="spellEnd"/>
+      <w:r>
+        <w:rPr>
+          <w:rFonts w:ascii="Bahnschrift" w:hAnsi="Bahnschrift"/>
+          <w:sz w:val="24"/>
+          <w:szCs w:val="24"/>
+        </w:rPr>
+        <w:t xml:space="preserve"> as fraudulent, while the remaining </w:t>
+      </w:r>
+      <w:r>
+        <w:rPr>
+          <w:rFonts w:ascii="Bahnschrift" w:hAnsi="Bahnschrift"/>
+          <w:b/>
+          <w:bCs/>
+          <w:sz w:val="24"/>
+          <w:szCs w:val="24"/>
+        </w:rPr>
+        <w:t>99.83% (284,315 transactions)</w:t>
+      </w:r>
+      <w:r>
+        <w:rPr>
+          <w:rFonts w:ascii="Bahnschrift" w:hAnsi="Bahnschrift"/>
+          <w:sz w:val="24"/>
+          <w:szCs w:val="24"/>
+        </w:rPr>
+        <w:t xml:space="preserve"> are legitimate. This extreme imbalance mirrors real-world scenarios where fraudulent transactions are rare events among millions of legitimate transactions.</w:t>
+      </w:r>
+    </w:p>
+    <w:p>
+      <w:pPr>
+        <w:rPr>
+          <w:rFonts w:ascii="Bahnschrift" w:hAnsi="Bahnschrift"/>
+          <w:b/>
+          <w:bCs/>
+          <w:sz w:val="26"/>
+          <w:szCs w:val="26"/>
+        </w:rPr>
+      </w:pPr>
+      <w:r>
+        <w:rPr>
+          <w:rFonts w:ascii="Bahnschrift" w:hAnsi="Bahnschrift"/>
+          <w:b/>
+          <w:bCs/>
+          <w:sz w:val="26"/>
+          <w:szCs w:val="26"/>
+        </w:rPr>
+        <w:t>Feature Description</w:t>
+      </w:r>
+    </w:p>
+    <w:p>
+      <w:pPr>
+        <w:rPr>
+          <w:rFonts w:ascii="Bahnschrift" w:hAnsi="Bahnschrift"/>
+          <w:sz w:val="24"/>
+          <w:szCs w:val="24"/>
+        </w:rPr>
+      </w:pPr>
+      <w:r>
+        <w:rPr>
+          <w:rFonts w:ascii="Bahnschrift" w:hAnsi="Bahnschrift"/>
+          <w:sz w:val="24"/>
+          <w:szCs w:val="24"/>
+        </w:rPr>
+        <w:t>The dataset comprises the following features:</w:t>
+      </w:r>
+    </w:p>
+    <w:p>
+      <w:pPr>
+        <w:pStyle w:val="ListParagraph"/>
+        <w:numPr>
+          <w:ilvl w:val="0"/>
+          <w:numId w:val="1"/>
+        </w:numPr>
+        <w:rPr>
+          <w:rFonts w:ascii="Bahnschrift" w:hAnsi="Bahnschrift"/>
+          <w:sz w:val="24"/>
+          <w:szCs w:val="24"/>
+        </w:rPr>
+      </w:pPr>
+      <w:r>
+        <w:rPr>
+          <w:rFonts w:ascii="Bahnschrift" w:hAnsi="Bahnschrift"/>
+          <w:b/>
+          <w:bCs/>
+          <w:sz w:val="24"/>
+          <w:szCs w:val="24"/>
+        </w:rPr>
+        <w:t>PCA-Transformed Features (V1 to V28):</w:t>
+      </w:r>
+      <w:r>
+        <w:rPr>
+          <w:rFonts w:ascii="Bahnschrift" w:hAnsi="Bahnschrift"/>
+          <w:sz w:val="24"/>
+          <w:szCs w:val="24"/>
+        </w:rPr>
+        <w:t xml:space="preserve"> </w:t>
+      </w:r>
+      <w:r>
+        <w:rPr>
+          <w:rFonts w:ascii="Bahnschrift" w:hAnsi="Bahnschrift"/>
+          <w:sz w:val="24"/>
+          <w:szCs w:val="24"/>
+        </w:rPr>
+        <w:t xml:space="preserve">The dataset includes 28 numerical features (V1, V2, V3, ... V28) that have been transformed using Principal Component Analysis (PCA). These transformations were applied to protect sensitive cardholder information and maintain confidentiality in accordance with privacy regulations. The original feature names and their meanings are not disclosed, but these PCA components capture the most significant variance in the transaction data and represent complex patterns of cardholder </w:t>
+      </w:r>
+      <w:proofErr w:type="spellStart"/>
+      <w:r>
+        <w:rPr>
+          <w:rFonts w:ascii="Bahnschrift" w:hAnsi="Bahnschrift"/>
+          <w:sz w:val="24"/>
+          <w:szCs w:val="24"/>
+        </w:rPr>
+        <w:t>behavior</w:t>
+      </w:r>
+      <w:proofErr w:type="spellEnd"/>
+      <w:r>
+        <w:rPr>
+          <w:rFonts w:ascii="Bahnschrift" w:hAnsi="Bahnschrift"/>
+          <w:sz w:val="24"/>
+          <w:szCs w:val="24"/>
+        </w:rPr>
+        <w:t>.</w:t>
+      </w:r>
+    </w:p>
+    <w:p>
+      <w:pPr>
+        <w:pStyle w:val="ListParagraph"/>
+        <w:numPr>
+          <w:ilvl w:val="0"/>
+          <w:numId w:val="1"/>
+        </w:numPr>
+        <w:rPr>
+          <w:rFonts w:ascii="Bahnschrift" w:hAnsi="Bahnschrift"/>
+          <w:sz w:val="24"/>
+          <w:szCs w:val="24"/>
+        </w:rPr>
+      </w:pPr>
+      <w:r>
+        <w:rPr>
+          <w:rFonts w:ascii="Bahnschrift" w:hAnsi="Bahnschrift"/>
+          <w:b/>
+          <w:bCs/>
+          <w:sz w:val="24"/>
+          <w:szCs w:val="24"/>
+        </w:rPr>
+        <w:t>Time:</w:t>
+      </w:r>
+      <w:r>
+        <w:rPr>
+          <w:rFonts w:ascii="Bahnschrift" w:hAnsi="Bahnschrift"/>
+          <w:b/>
+          <w:bCs/>
+          <w:sz w:val="24"/>
+          <w:szCs w:val="24"/>
+        </w:rPr>
+        <w:t xml:space="preserve"> </w:t>
+      </w:r>
+      <w:r>
+        <w:rPr>
+          <w:rFonts w:ascii="Bahnschrift" w:hAnsi="Bahnschrift"/>
+          <w:sz w:val="24"/>
+          <w:szCs w:val="24"/>
+        </w:rPr>
+        <w:t>This feature represents the number of seconds elapsed between each transaction and the first transaction in the dataset. It provides temporal information that can be useful for identifying time-based fraud patterns, such as unusual transaction frequencies or transactions occurring at odd hours.</w:t>
+      </w:r>
+    </w:p>
+    <w:p>
+      <w:pPr>
+        <w:pStyle w:val="ListParagraph"/>
+        <w:numPr>
+          <w:ilvl w:val="0"/>
+          <w:numId w:val="1"/>
+        </w:numPr>
+        <w:rPr>
+          <w:rFonts w:ascii="Bahnschrift" w:hAnsi="Bahnschrift"/>
+          <w:sz w:val="24"/>
+          <w:szCs w:val="24"/>
+        </w:rPr>
+      </w:pPr>
+      <w:r>
+        <w:rPr>
+          <w:rFonts w:ascii="Bahnschrift" w:hAnsi="Bahnschrift"/>
+          <w:b/>
+          <w:bCs/>
+          <w:sz w:val="24"/>
+          <w:szCs w:val="24"/>
+        </w:rPr>
+        <w:t>Amount:</w:t>
+      </w:r>
+      <w:r>
+        <w:rPr>
+          <w:rFonts w:ascii="Bahnschrift" w:hAnsi="Bahnschrift"/>
+          <w:sz w:val="24"/>
+          <w:szCs w:val="24"/>
+        </w:rPr>
+        <w:t xml:space="preserve"> </w:t>
+      </w:r>
+      <w:r>
+        <w:rPr>
+          <w:rFonts w:ascii="Bahnschrift" w:hAnsi="Bahnschrift"/>
+          <w:sz w:val="24"/>
+          <w:szCs w:val="24"/>
+        </w:rPr>
+        <w:t>The transaction amount represents the monetary value of each transaction. This feature has not been transformed and retains its original scale. Transaction amounts can be indicative of fraud, as fraudsters may test stolen cards with small transactions before attempting larger purchases, or may attempt to maximize gains through high-value fraudulent transactions.</w:t>
+      </w:r>
+    </w:p>
+    <w:p>
+      <w:pPr>
+        <w:pStyle w:val="ListParagraph"/>
+        <w:numPr>
+          <w:ilvl w:val="0"/>
+          <w:numId w:val="1"/>
+        </w:numPr>
+        <w:rPr>
+          <w:rFonts w:ascii="Bahnschrift" w:hAnsi="Bahnschrift"/>
+          <w:sz w:val="24"/>
+          <w:szCs w:val="24"/>
+        </w:rPr>
+      </w:pPr>
+      <w:r>
+        <w:rPr>
+          <w:rFonts w:ascii="Bahnschrift" w:hAnsi="Bahnschrift"/>
+          <w:b/>
+          <w:bCs/>
+          <w:sz w:val="24"/>
+          <w:szCs w:val="24"/>
+        </w:rPr>
+        <w:t>Class (Target Variable):</w:t>
+      </w:r>
+      <w:r>
+        <w:rPr>
+          <w:rFonts w:ascii="Bahnschrift" w:hAnsi="Bahnschrift"/>
+          <w:sz w:val="24"/>
+          <w:szCs w:val="24"/>
+        </w:rPr>
+        <w:t xml:space="preserve"> </w:t>
+      </w:r>
+      <w:r>
+        <w:rPr>
+          <w:rFonts w:ascii="Bahnschrift" w:hAnsi="Bahnschrift"/>
+          <w:sz w:val="24"/>
+          <w:szCs w:val="24"/>
+        </w:rPr>
+        <w:t>This binary variable serves as the target label for classification. It takes a value of 1 for fraudulent transactions and 0 for legitimate transactions. The class label was determined through a verification process by the card-issuing company and represents ground truth for supervised learning.</w:t>
+      </w:r>
+    </w:p>
+    <w:p>
+      <w:pPr>
+        <w:rPr>
+          <w:rFonts w:ascii="Bahnschrift" w:hAnsi="Bahnschrift"/>
+          <w:sz w:val="24"/>
+          <w:szCs w:val="24"/>
+        </w:rPr>
+      </w:pPr>
+    </w:p>
+    <w:p>
+      <w:pPr>
+        <w:rPr>
+          <w:rFonts w:ascii="Bahnschrift" w:hAnsi="Bahnschrift"/>
+          <w:sz w:val="24"/>
+          <w:szCs w:val="24"/>
+        </w:rPr>
+      </w:pPr>
+    </w:p>
+    <w:p>
+      <w:pPr>
+        <w:rPr>
+          <w:rFonts w:ascii="Bahnschrift" w:hAnsi="Bahnschrift"/>
+          <w:b/>
+          <w:bCs/>
+          <w:sz w:val="26"/>
+          <w:szCs w:val="26"/>
+        </w:rPr>
+      </w:pPr>
+      <w:r>
+        <w:rPr>
+          <w:rFonts w:ascii="Bahnschrift" w:hAnsi="Bahnschrift"/>
+          <w:b/>
+          <w:bCs/>
+          <w:sz w:val="26"/>
+          <w:szCs w:val="26"/>
+        </w:rPr>
+        <w:lastRenderedPageBreak/>
+        <w:t>Dataset Characteristics</w:t>
+      </w:r>
+    </w:p>
+    <w:p>
+      <w:pPr>
+        <w:rPr>
+          <w:rFonts w:ascii="Bahnschrift" w:hAnsi="Bahnschrift"/>
+          <w:sz w:val="24"/>
+          <w:szCs w:val="24"/>
+        </w:rPr>
+      </w:pPr>
+      <w:r>
+        <w:rPr>
+          <w:rFonts w:ascii="Bahnschrift" w:hAnsi="Bahnschrift"/>
+          <w:sz w:val="24"/>
+          <w:szCs w:val="24"/>
+        </w:rPr>
+        <w:t>The dataset presents several characteristics that make it both challenging and realistic for fraud detection research:</w:t>
+      </w:r>
+    </w:p>
+    <w:p>
+      <w:pPr>
+        <w:pStyle w:val="ListParagraph"/>
+        <w:numPr>
+          <w:ilvl w:val="0"/>
+          <w:numId w:val="2"/>
+        </w:numPr>
+        <w:rPr>
+          <w:rFonts w:ascii="Bahnschrift" w:hAnsi="Bahnschrift"/>
+          <w:sz w:val="24"/>
+          <w:szCs w:val="24"/>
+        </w:rPr>
+      </w:pPr>
+      <w:r>
+        <w:rPr>
+          <w:rFonts w:ascii="Bahnschrift" w:hAnsi="Bahnschrift"/>
+          <w:b/>
+          <w:bCs/>
+          <w:sz w:val="24"/>
+          <w:szCs w:val="24"/>
+        </w:rPr>
+        <w:t>High Dimensionality:</w:t>
+      </w:r>
+      <w:r>
+        <w:rPr>
+          <w:rFonts w:ascii="Bahnschrift" w:hAnsi="Bahnschrift"/>
+          <w:sz w:val="24"/>
+          <w:szCs w:val="24"/>
+        </w:rPr>
+        <w:t xml:space="preserve"> With 31 features, the dataset captures complex transaction patterns while remaining computationally manageable.</w:t>
+      </w:r>
+    </w:p>
+    <w:p>
+      <w:pPr>
+        <w:pStyle w:val="ListParagraph"/>
+        <w:numPr>
+          <w:ilvl w:val="0"/>
+          <w:numId w:val="2"/>
+        </w:numPr>
+        <w:rPr>
+          <w:rFonts w:ascii="Bahnschrift" w:hAnsi="Bahnschrift"/>
+          <w:sz w:val="24"/>
+          <w:szCs w:val="24"/>
+        </w:rPr>
+      </w:pPr>
+      <w:r>
+        <w:rPr>
+          <w:rFonts w:ascii="Bahnschrift" w:hAnsi="Bahnschrift"/>
+          <w:b/>
+          <w:bCs/>
+          <w:sz w:val="24"/>
+          <w:szCs w:val="24"/>
+        </w:rPr>
+        <w:t>Extreme Class Imbalance:</w:t>
+      </w:r>
+      <w:r>
+        <w:rPr>
+          <w:rFonts w:ascii="Bahnschrift" w:hAnsi="Bahnschrift"/>
+          <w:sz w:val="24"/>
+          <w:szCs w:val="24"/>
+        </w:rPr>
+        <w:t xml:space="preserve"> The 0.17% fraud rate reflects the actual proportion of fraudulent transactions in real-world financial systems, presenting a significant challenge for traditional machine learning algorithms that may be biased toward the majority class.</w:t>
+      </w:r>
+    </w:p>
+    <w:p>
+      <w:pPr>
+        <w:pStyle w:val="ListParagraph"/>
+        <w:numPr>
+          <w:ilvl w:val="0"/>
+          <w:numId w:val="2"/>
+        </w:numPr>
+        <w:rPr>
+          <w:rFonts w:ascii="Bahnschrift" w:hAnsi="Bahnschrift"/>
+          <w:sz w:val="24"/>
+          <w:szCs w:val="24"/>
+        </w:rPr>
+      </w:pPr>
+      <w:r>
+        <w:rPr>
+          <w:rFonts w:ascii="Bahnschrift" w:hAnsi="Bahnschrift"/>
+          <w:b/>
+          <w:bCs/>
+          <w:sz w:val="24"/>
+          <w:szCs w:val="24"/>
+        </w:rPr>
+        <w:t>Anonymization:</w:t>
+      </w:r>
+      <w:r>
+        <w:rPr>
+          <w:rFonts w:ascii="Bahnschrift" w:hAnsi="Bahnschrift"/>
+          <w:sz w:val="24"/>
+          <w:szCs w:val="24"/>
+        </w:rPr>
+        <w:t xml:space="preserve"> The PCA transformation ensures that sensitive information is protected while maintaining the statistical properties necessary for effective fraud detection.</w:t>
+      </w:r>
+    </w:p>
+    <w:p>
+      <w:pPr>
+        <w:pStyle w:val="ListParagraph"/>
+        <w:numPr>
+          <w:ilvl w:val="0"/>
+          <w:numId w:val="2"/>
+        </w:numPr>
+        <w:rPr>
+          <w:rFonts w:ascii="Bahnschrift" w:hAnsi="Bahnschrift"/>
+          <w:sz w:val="24"/>
+          <w:szCs w:val="24"/>
+        </w:rPr>
+      </w:pPr>
+      <w:r>
+        <w:rPr>
+          <w:rFonts w:ascii="Bahnschrift" w:hAnsi="Bahnschrift"/>
+          <w:b/>
+          <w:bCs/>
+          <w:sz w:val="24"/>
+          <w:szCs w:val="24"/>
+        </w:rPr>
+        <w:t>Temporal Coverage:</w:t>
+      </w:r>
+      <w:r>
+        <w:rPr>
+          <w:rFonts w:ascii="Bahnschrift" w:hAnsi="Bahnschrift"/>
+          <w:sz w:val="24"/>
+          <w:szCs w:val="24"/>
+        </w:rPr>
+        <w:t xml:space="preserve"> The two-day transaction window provides sufficient data diversity while maintaining temporal consistency.</w:t>
+      </w:r>
+    </w:p>
+    <w:p>
+      <w:pPr>
+        <w:pStyle w:val="ListParagraph"/>
+        <w:numPr>
+          <w:ilvl w:val="0"/>
+          <w:numId w:val="2"/>
+        </w:numPr>
+        <w:rPr>
+          <w:rFonts w:ascii="Bahnschrift" w:hAnsi="Bahnschrift"/>
+          <w:sz w:val="24"/>
+          <w:szCs w:val="24"/>
+        </w:rPr>
+      </w:pPr>
+      <w:r>
+        <w:rPr>
+          <w:rFonts w:ascii="Bahnschrift" w:hAnsi="Bahnschrift"/>
+          <w:b/>
+          <w:bCs/>
+          <w:sz w:val="24"/>
+          <w:szCs w:val="24"/>
+        </w:rPr>
+        <w:t>Real-World Applicability:</w:t>
+      </w:r>
+      <w:r>
+        <w:rPr>
+          <w:rFonts w:ascii="Bahnschrift" w:hAnsi="Bahnschrift"/>
+          <w:sz w:val="24"/>
+          <w:szCs w:val="24"/>
+        </w:rPr>
+        <w:t xml:space="preserve"> The dataset originates from actual credit card transactions, making it highly relevant for developing practical fraud detection systems.</w:t>
+      </w:r>
+    </w:p>
+    <w:p>
+      <w:pPr>
+        <w:rPr>
+          <w:rFonts w:ascii="Bahnschrift" w:hAnsi="Bahnschrift"/>
+          <w:sz w:val="24"/>
+          <w:szCs w:val="24"/>
+        </w:rPr>
+      </w:pPr>
+    </w:p>
+    <w:p>
+      <w:pPr>
+        <w:rPr>
+          <w:rFonts w:ascii="Bahnschrift" w:hAnsi="Bahnschrift"/>
+          <w:b/>
+          <w:bCs/>
+          <w:sz w:val="26"/>
+          <w:szCs w:val="26"/>
+        </w:rPr>
+      </w:pPr>
+      <w:r>
+        <w:rPr>
+          <w:rFonts w:ascii="Bahnschrift" w:hAnsi="Bahnschrift"/>
+          <w:b/>
+          <w:bCs/>
+          <w:sz w:val="26"/>
+          <w:szCs w:val="26"/>
+        </w:rPr>
+        <w:t>Data Quality</w:t>
+      </w:r>
+    </w:p>
+    <w:p>
+      <w:pPr>
+        <w:rPr>
+          <w:rFonts w:ascii="Bahnschrift" w:hAnsi="Bahnschrift"/>
+          <w:sz w:val="24"/>
+          <w:szCs w:val="24"/>
+        </w:rPr>
+      </w:pPr>
+      <w:r>
+        <w:rPr>
+          <w:rFonts w:ascii="Bahnschrift" w:hAnsi="Bahnschrift"/>
+          <w:sz w:val="24"/>
+          <w:szCs w:val="24"/>
+        </w:rPr>
+        <w:t>The dataset is well-</w:t>
+      </w:r>
+      <w:proofErr w:type="spellStart"/>
+      <w:r>
+        <w:rPr>
+          <w:rFonts w:ascii="Bahnschrift" w:hAnsi="Bahnschrift"/>
+          <w:sz w:val="24"/>
+          <w:szCs w:val="24"/>
+        </w:rPr>
+        <w:t>preprocessed</w:t>
+      </w:r>
+      <w:proofErr w:type="spellEnd"/>
+      <w:r>
+        <w:rPr>
+          <w:rFonts w:ascii="Bahnschrift" w:hAnsi="Bahnschrift"/>
+          <w:sz w:val="24"/>
+          <w:szCs w:val="24"/>
+        </w:rPr>
+        <w:t xml:space="preserve"> and contains no missing values, eliminating the need for extensive data cleaning. All features are numerical, and the PCA-transformed variables are already scaled and normalized. However, the Amount and Time features may require additional scaling or normalization during the preprocessing phase to ensure they are on a comparable scale with the PCA components. This dataset provides a solid foundation for implementing and evaluating various machine learning approaches to address the fraud detection challenge.</w:t>
+      </w:r>
+    </w:p>
+    <w:p>
+      <w:pPr>
+        <w:rPr>
+          <w:rFonts w:ascii="Bahnschrift" w:hAnsi="Bahnschrift"/>
+          <w:b/>
+          <w:bCs/>
+          <w:sz w:val="26"/>
+          <w:szCs w:val="26"/>
+        </w:rPr>
+      </w:pPr>
+    </w:p>
+    <w:p>
+      <w:pPr>
+        <w:rPr>
+          <w:rFonts w:ascii="Bahnschrift" w:hAnsi="Bahnschrift"/>
+          <w:b/>
+          <w:bCs/>
+          <w:sz w:val="26"/>
+          <w:szCs w:val="26"/>
+        </w:rPr>
+      </w:pPr>
+    </w:p>
+    <w:p>
+      <w:pPr>
+        <w:rPr>
+          <w:rFonts w:ascii="Bahnschrift" w:hAnsi="Bahnschrift"/>
+          <w:sz w:val="24"/>
+          <w:szCs w:val="24"/>
+        </w:rPr>
+      </w:pPr>
+    </w:p>
+    <w:p>
+      <w:pPr>
+        <w:rPr>
+          <w:rFonts w:ascii="Bahnschrift" w:hAnsi="Bahnschrift"/>
+          <w:sz w:val="28"/>
+          <w:szCs w:val="28"/>
+        </w:rPr>
+      </w:pPr>
+    </w:p>
+    <w:p>
+      <w:pPr>
+        <w:rPr>
+          <w:rFonts w:ascii="Bahnschrift" w:hAnsi="Bahnschrift"/>
+          <w:sz w:val="24"/>
+          <w:szCs w:val="24"/>
+        </w:rPr>
+      </w:pPr>
     </w:p>
     <w:p>
       <w:pPr>
@@ -1220,7 +2276,7 @@
       </w:pPr>
     </w:p>
     <w:sectPr>
-      <w:headerReference w:type="default" r:id="rId6"/>
+      <w:headerReference w:type="default" r:id="rId7"/>
       <w:pgSz w:w="11906" w:h="16838"/>
       <w:pgMar w:top="1440" w:right="1440" w:bottom="1440" w:left="1440" w:header="708" w:footer="708" w:gutter="0"/>
       <w:cols w:space="708"/>
@@ -1356,6 +2412,216 @@
     </w:pPr>
   </w:p>
 </w:hdr>
+</file>
+
+<file path=word/numbering.xml><?xml version="1.0" encoding="utf-8"?>
+<w:numbering xmlns:wpc="http://schemas.microsoft.com/office/word/2010/wordprocessingCanvas" xmlns:cx="http://schemas.microsoft.com/office/drawing/2014/chartex" xmlns:cx1="http://schemas.microsoft.com/office/drawing/2015/9/8/chartex" xmlns:cx2="http://schemas.microsoft.com/office/drawing/2015/10/21/chartex" xmlns:cx3="http://schemas.microsoft.com/office/drawing/2016/5/9/chartex" xmlns:cx4="http://schemas.microsoft.com/office/drawing/2016/5/10/chartex" xmlns:cx5="http://schemas.microsoft.com/office/drawing/2016/5/11/chartex" xmlns:cx6="http://schemas.microsoft.com/office/drawing/2016/5/12/chartex" xmlns:cx7="http://schemas.microsoft.com/office/drawing/2016/5/13/chartex" xmlns:cx8="http://schemas.microsoft.com/office/drawing/2016/5/14/chartex" xmlns:mc="http://schemas.openxmlformats.org/markup-compatibility/2006" xmlns:aink="http://schemas.microsoft.com/office/drawing/2016/ink" xmlns:am3d="http://schemas.microsoft.com/office/drawing/2017/model3d" xmlns:o="urn:schemas-microsoft-com:office:office" xmlns:oel="http://schemas.microsoft.com/office/2019/extlst" xmlns:r="http://schemas.openxmlformats.org/officeDocument/2006/relationships" xmlns:m="http://schemas.openxmlformats.org/officeDocument/2006/math" xmlns:v="urn:schemas-microsoft-com:vml" xmlns:wp14="http://schemas.microsoft.com/office/word/2010/wordprocessingDrawing" xmlns:wp="http://schemas.openxmlformats.org/drawingml/2006/wordprocessingDrawing" xmlns:w10="urn:schemas-microsoft-com:office:word" xmlns:w="http://schemas.openxmlformats.org/wordprocessingml/2006/main" xmlns:w14="http://schemas.microsoft.com/office/word/2010/wordml" xmlns:w15="http://schemas.microsoft.com/office/word/2012/wordml" xmlns:w16cex="http://schemas.microsoft.com/office/word/2018/wordml/cex" xmlns:w16cid="http://schemas.microsoft.com/office/word/2016/wordml/cid" xmlns:w16="http://schemas.microsoft.com/office/word/2018/wordml" xmlns:w16du="http://schemas.microsoft.com/office/word/2023/wordml/word16du" xmlns:w16sdtdh="http://schemas.microsoft.com/office/word/2020/wordml/sdtdatahash" xmlns:w16sdtfl="http://schemas.microsoft.com/office/word/2024/wordml/sdtformatlock" xmlns:w16se="http://schemas.microsoft.com/office/word/2015/wordml/symex" xmlns:wpg="http://schemas.microsoft.com/office/word/2010/wordprocessingGroup" xmlns:wpi="http://schemas.microsoft.com/office/word/2010/wordprocessingInk" xmlns:wne="http://schemas.microsoft.com/office/word/2006/wordml" xmlns:wps="http://schemas.microsoft.com/office/word/2010/wordprocessingShape" mc:Ignorable="w14 w15 w16se w16cid w16 w16cex w16sdtdh w16sdtfl w16du wp14">
+  <w:abstractNum w:abstractNumId="0" w15:restartNumberingAfterBreak="0">
+    <w:nsid w:val="0B8759A1"/>
+    <w:multiLevelType w:val="hybridMultilevel"/>
+    <w:tmpl w:val="9820B0F4"/>
+    <w:lvl w:ilvl="0" w:tplc="20000001">
+      <w:start w:val="1"/>
+      <w:numFmt w:val="bullet"/>
+      <w:lvlText w:val=""/>
+      <w:lvlJc w:val="left"/>
+      <w:pPr>
+        <w:ind w:left="720" w:hanging="360"/>
+      </w:pPr>
+      <w:rPr>
+        <w:rFonts w:ascii="Symbol" w:hAnsi="Symbol" w:hint="default"/>
+      </w:rPr>
+    </w:lvl>
+    <w:lvl w:ilvl="1" w:tplc="20000003" w:tentative="1">
+      <w:start w:val="1"/>
+      <w:numFmt w:val="bullet"/>
+      <w:lvlText w:val="o"/>
+      <w:lvlJc w:val="left"/>
+      <w:pPr>
+        <w:ind w:left="1440" w:hanging="360"/>
+      </w:pPr>
+      <w:rPr>
+        <w:rFonts w:ascii="Courier New" w:hAnsi="Courier New" w:cs="Courier New" w:hint="default"/>
+      </w:rPr>
+    </w:lvl>
+    <w:lvl w:ilvl="2" w:tplc="20000005" w:tentative="1">
+      <w:start w:val="1"/>
+      <w:numFmt w:val="bullet"/>
+      <w:lvlText w:val=""/>
+      <w:lvlJc w:val="left"/>
+      <w:pPr>
+        <w:ind w:left="2160" w:hanging="360"/>
+      </w:pPr>
+      <w:rPr>
+        <w:rFonts w:ascii="Wingdings" w:hAnsi="Wingdings" w:hint="default"/>
+      </w:rPr>
+    </w:lvl>
+    <w:lvl w:ilvl="3" w:tplc="20000001" w:tentative="1">
+      <w:start w:val="1"/>
+      <w:numFmt w:val="bullet"/>
+      <w:lvlText w:val=""/>
+      <w:lvlJc w:val="left"/>
+      <w:pPr>
+        <w:ind w:left="2880" w:hanging="360"/>
+      </w:pPr>
+      <w:rPr>
+        <w:rFonts w:ascii="Symbol" w:hAnsi="Symbol" w:hint="default"/>
+      </w:rPr>
+    </w:lvl>
+    <w:lvl w:ilvl="4" w:tplc="20000003" w:tentative="1">
+      <w:start w:val="1"/>
+      <w:numFmt w:val="bullet"/>
+      <w:lvlText w:val="o"/>
+      <w:lvlJc w:val="left"/>
+      <w:pPr>
+        <w:ind w:left="3600" w:hanging="360"/>
+      </w:pPr>
+      <w:rPr>
+        <w:rFonts w:ascii="Courier New" w:hAnsi="Courier New" w:cs="Courier New" w:hint="default"/>
+      </w:rPr>
+    </w:lvl>
+    <w:lvl w:ilvl="5" w:tplc="20000005" w:tentative="1">
+      <w:start w:val="1"/>
+      <w:numFmt w:val="bullet"/>
+      <w:lvlText w:val=""/>
+      <w:lvlJc w:val="left"/>
+      <w:pPr>
+        <w:ind w:left="4320" w:hanging="360"/>
+      </w:pPr>
+      <w:rPr>
+        <w:rFonts w:ascii="Wingdings" w:hAnsi="Wingdings" w:hint="default"/>
+      </w:rPr>
+    </w:lvl>
+    <w:lvl w:ilvl="6" w:tplc="20000001" w:tentative="1">
+      <w:start w:val="1"/>
+      <w:numFmt w:val="bullet"/>
+      <w:lvlText w:val=""/>
+      <w:lvlJc w:val="left"/>
+      <w:pPr>
+        <w:ind w:left="5040" w:hanging="360"/>
+      </w:pPr>
+      <w:rPr>
+        <w:rFonts w:ascii="Symbol" w:hAnsi="Symbol" w:hint="default"/>
+      </w:rPr>
+    </w:lvl>
+    <w:lvl w:ilvl="7" w:tplc="20000003" w:tentative="1">
+      <w:start w:val="1"/>
+      <w:numFmt w:val="bullet"/>
+      <w:lvlText w:val="o"/>
+      <w:lvlJc w:val="left"/>
+      <w:pPr>
+        <w:ind w:left="5760" w:hanging="360"/>
+      </w:pPr>
+      <w:rPr>
+        <w:rFonts w:ascii="Courier New" w:hAnsi="Courier New" w:cs="Courier New" w:hint="default"/>
+      </w:rPr>
+    </w:lvl>
+    <w:lvl w:ilvl="8" w:tplc="20000005" w:tentative="1">
+      <w:start w:val="1"/>
+      <w:numFmt w:val="bullet"/>
+      <w:lvlText w:val=""/>
+      <w:lvlJc w:val="left"/>
+      <w:pPr>
+        <w:ind w:left="6480" w:hanging="360"/>
+      </w:pPr>
+      <w:rPr>
+        <w:rFonts w:ascii="Wingdings" w:hAnsi="Wingdings" w:hint="default"/>
+      </w:rPr>
+    </w:lvl>
+  </w:abstractNum>
+  <w:abstractNum w:abstractNumId="1" w15:restartNumberingAfterBreak="0">
+    <w:nsid w:val="4AEA3031"/>
+    <w:multiLevelType w:val="hybridMultilevel"/>
+    <w:tmpl w:val="F4F61B66"/>
+    <w:lvl w:ilvl="0" w:tplc="2000000F">
+      <w:start w:val="1"/>
+      <w:numFmt w:val="decimal"/>
+      <w:lvlText w:val="%1."/>
+      <w:lvlJc w:val="left"/>
+      <w:pPr>
+        <w:ind w:left="720" w:hanging="360"/>
+      </w:pPr>
+    </w:lvl>
+    <w:lvl w:ilvl="1" w:tplc="20000019" w:tentative="1">
+      <w:start w:val="1"/>
+      <w:numFmt w:val="lowerLetter"/>
+      <w:lvlText w:val="%2."/>
+      <w:lvlJc w:val="left"/>
+      <w:pPr>
+        <w:ind w:left="1440" w:hanging="360"/>
+      </w:pPr>
+    </w:lvl>
+    <w:lvl w:ilvl="2" w:tplc="2000001B" w:tentative="1">
+      <w:start w:val="1"/>
+      <w:numFmt w:val="lowerRoman"/>
+      <w:lvlText w:val="%3."/>
+      <w:lvlJc w:val="right"/>
+      <w:pPr>
+        <w:ind w:left="2160" w:hanging="180"/>
+      </w:pPr>
+    </w:lvl>
+    <w:lvl w:ilvl="3" w:tplc="2000000F" w:tentative="1">
+      <w:start w:val="1"/>
+      <w:numFmt w:val="decimal"/>
+      <w:lvlText w:val="%4."/>
+      <w:lvlJc w:val="left"/>
+      <w:pPr>
+        <w:ind w:left="2880" w:hanging="360"/>
+      </w:pPr>
+    </w:lvl>
+    <w:lvl w:ilvl="4" w:tplc="20000019" w:tentative="1">
+      <w:start w:val="1"/>
+      <w:numFmt w:val="lowerLetter"/>
+      <w:lvlText w:val="%5."/>
+      <w:lvlJc w:val="left"/>
+      <w:pPr>
+        <w:ind w:left="3600" w:hanging="360"/>
+      </w:pPr>
+    </w:lvl>
+    <w:lvl w:ilvl="5" w:tplc="2000001B" w:tentative="1">
+      <w:start w:val="1"/>
+      <w:numFmt w:val="lowerRoman"/>
+      <w:lvlText w:val="%6."/>
+      <w:lvlJc w:val="right"/>
+      <w:pPr>
+        <w:ind w:left="4320" w:hanging="180"/>
+      </w:pPr>
+    </w:lvl>
+    <w:lvl w:ilvl="6" w:tplc="2000000F" w:tentative="1">
+      <w:start w:val="1"/>
+      <w:numFmt w:val="decimal"/>
+      <w:lvlText w:val="%7."/>
+      <w:lvlJc w:val="left"/>
+      <w:pPr>
+        <w:ind w:left="5040" w:hanging="360"/>
+      </w:pPr>
+    </w:lvl>
+    <w:lvl w:ilvl="7" w:tplc="20000019" w:tentative="1">
+      <w:start w:val="1"/>
+      <w:numFmt w:val="lowerLetter"/>
+      <w:lvlText w:val="%8."/>
+      <w:lvlJc w:val="left"/>
+      <w:pPr>
+        <w:ind w:left="5760" w:hanging="360"/>
+      </w:pPr>
+    </w:lvl>
+    <w:lvl w:ilvl="8" w:tplc="2000001B" w:tentative="1">
+      <w:start w:val="1"/>
+      <w:numFmt w:val="lowerRoman"/>
+      <w:lvlText w:val="%9."/>
+      <w:lvlJc w:val="right"/>
+      <w:pPr>
+        <w:ind w:left="6480" w:hanging="180"/>
+      </w:pPr>
+    </w:lvl>
+  </w:abstractNum>
+  <w:num w:numId="1" w16cid:durableId="1138062482">
+    <w:abstractNumId w:val="1"/>
+  </w:num>
+  <w:num w:numId="2" w16cid:durableId="1359311309">
+    <w:abstractNumId w:val="0"/>
+  </w:num>
+</w:numbering>
 </file>
 
 <file path=word/styles.xml><?xml version="1.0" encoding="utf-8"?>

</xml_diff>